<commit_message>
USED TEST BUNDLE ID - PLEASE CHANGE BEFORE DELIVERY TO CLIENT (project.pbxproj)
</commit_message>
<xml_diff>
--- a/docs/Протокол аудита безопасности для мобильного приложения ИНК-портал.docx
+++ b/docs/Протокол аудита безопасности для мобильного приложения ИНК-портал.docx
@@ -2456,14 +2456,27 @@
       <w:r>
         <w:t xml:space="preserve">Таблица </w:t>
       </w:r>
-      <w:fldSimple w:instr=" SEQ Таблица \* ARABIC ">
-        <w:r>
-          <w:rPr>
-            <w:noProof/>
-          </w:rPr>
-          <w:t>1</w:t>
-        </w:r>
-      </w:fldSimple>
+      <w:r>
+        <w:fldChar w:fldCharType="begin"/>
+      </w:r>
+      <w:r>
+        <w:instrText xml:space="preserve"> SEQ Таблица \* ARABIC </w:instrText>
+      </w:r>
+      <w:r>
+        <w:fldChar w:fldCharType="separate"/>
+      </w:r>
+      <w:r>
+        <w:rPr>
+          <w:noProof/>
+        </w:rPr>
+        <w:t>1</w:t>
+      </w:r>
+      <w:r>
+        <w:rPr>
+          <w:noProof/>
+        </w:rPr>
+        <w:fldChar w:fldCharType="end"/>
+      </w:r>
       <w:bookmarkEnd w:id="1"/>
     </w:p>
     <w:tbl>
@@ -6834,37 +6847,34 @@
     <w:p>
       <w:pPr>
         <w:ind w:firstLine="360"/>
-        <w:rPr>
-          <w:b/>
-          <w:bCs/>
-          <w:color w:val="FF0000"/>
+      </w:pPr>
+      <w:bookmarkStart w:id="9" w:name="_Toc92218422"/>
+      <w:r>
+        <w:t>Аудит не выявил реквизитов</w:t>
+      </w:r>
+      <w:r>
+        <w:t xml:space="preserve"> подключения</w:t>
+      </w:r>
+      <w:r>
+        <w:t xml:space="preserve"> к сервисам </w:t>
+      </w:r>
+      <w:r>
+        <w:rPr>
           <w:lang w:val="en-US"/>
         </w:rPr>
-      </w:pPr>
-      <w:r>
-        <w:rPr>
-          <w:b/>
-          <w:bCs/>
-          <w:color w:val="FF0000"/>
-        </w:rPr>
-        <w:t xml:space="preserve">Убрать </w:t>
-      </w:r>
-      <w:r>
-        <w:rPr>
-          <w:b/>
-          <w:bCs/>
-          <w:color w:val="FF0000"/>
-        </w:rPr>
-        <w:t xml:space="preserve">из манифест файла </w:t>
-      </w:r>
-      <w:r>
-        <w:rPr>
-          <w:b/>
-          <w:bCs/>
-          <w:color w:val="FF0000"/>
+        <w:t>REST</w:t>
+      </w:r>
+      <w:r>
+        <w:t>/</w:t>
+      </w:r>
+      <w:r>
+        <w:rPr>
           <w:lang w:val="en-US"/>
         </w:rPr>
-        <w:t>*/*</w:t>
+        <w:t>NATS</w:t>
+      </w:r>
+      <w:r>
+        <w:t xml:space="preserve"> для обоих платформ.</w:t>
       </w:r>
     </w:p>
     <w:p>
@@ -6875,7 +6885,6 @@
           <w:numId w:val="2"/>
         </w:numPr>
       </w:pPr>
-      <w:bookmarkStart w:id="9" w:name="_Toc92218422"/>
       <w:r>
         <w:t xml:space="preserve">M2: </w:t>
       </w:r>
@@ -7584,36 +7593,21 @@
     <w:p>
       <w:pPr>
         <w:ind w:firstLine="360"/>
-        <w:rPr>
-          <w:b/>
-          <w:bCs/>
-          <w:lang w:val="en-US"/>
-        </w:rPr>
-      </w:pPr>
-      <w:r>
-        <w:rPr>
-          <w:b/>
-          <w:bCs/>
-          <w:color w:val="FF0000"/>
-        </w:rPr>
-        <w:t>Удалить из проекта</w:t>
-      </w:r>
-      <w:r>
-        <w:rPr>
-          <w:b/>
-          <w:bCs/>
-          <w:color w:val="FF0000"/>
-        </w:rPr>
+      </w:pPr>
+      <w:r>
+        <w:t xml:space="preserve">Аудит не выявил </w:t>
+      </w:r>
+      <w:r>
+        <w:t>конфиденциальных данных</w:t>
+      </w:r>
+      <w:r>
         <w:t xml:space="preserve"> </w:t>
       </w:r>
       <w:r>
-        <w:rPr>
-          <w:b/>
-          <w:bCs/>
-          <w:color w:val="FF0000"/>
-          <w:lang w:val="en-US"/>
-        </w:rPr>
-        <w:t>print</w:t>
+        <w:t>при выводе лог приложения</w:t>
+      </w:r>
+      <w:r>
+        <w:t xml:space="preserve"> для обоих платформ.</w:t>
       </w:r>
     </w:p>
     <w:p>
@@ -7647,6 +7641,26 @@
         </w:rPr>
         <w:t>Packet Capture</w:t>
       </w:r>
+      <w:r>
+        <w:rPr>
+          <w:lang w:val="en-US"/>
+        </w:rPr>
+        <w:t xml:space="preserve"> Android</w:t>
+      </w:r>
+    </w:p>
+    <w:p>
+      <w:pPr>
+        <w:ind w:left="360"/>
+        <w:rPr>
+          <w:lang w:val="en-US"/>
+        </w:rPr>
+      </w:pPr>
+      <w:r>
+        <w:rPr>
+          <w:lang w:val="en-US"/>
+        </w:rPr>
+        <w:t>Charles IOS</w:t>
+      </w:r>
     </w:p>
     <w:p>
       <w:pPr>
@@ -7661,23 +7675,7 @@
         <w:t xml:space="preserve">M4: </w:t>
       </w:r>
       <w:r>
-        <w:t>Небезопасная аутентификация (</w:t>
-      </w:r>
-      <w:proofErr w:type="spellStart"/>
-      <w:r>
-        <w:t>Insecure</w:t>
-      </w:r>
-      <w:proofErr w:type="spellEnd"/>
-      <w:r>
-        <w:t xml:space="preserve"> </w:t>
-      </w:r>
-      <w:proofErr w:type="spellStart"/>
-      <w:r>
-        <w:t>Authentication</w:t>
-      </w:r>
-      <w:proofErr w:type="spellEnd"/>
-      <w:r>
-        <w:t>)</w:t>
+        <w:t>Небезопасная аутентификация (Insecure Authentication)</w:t>
       </w:r>
       <w:bookmarkEnd w:id="18"/>
     </w:p>

</xml_diff>